<commit_message>
Update Project Deliverable 1.docx
</commit_message>
<xml_diff>
--- a/Deliverables/Project Deliverable 1.docx
+++ b/Deliverables/Project Deliverable 1.docx
@@ -64,6 +64,28 @@
         </w:numPr>
         <w:spacing w:line="276" w:lineRule="auto"/>
       </w:pPr>
+      <w:r>
+        <w:t xml:space="preserve">The project overview says to keep useful comments. </w:t>
+      </w:r>
+      <w:r>
+        <w:t>Is there a specific commenting convention you want us to follow for this class?</w:t>
+      </w:r>
+    </w:p>
+    <w:p>
+      <w:pPr>
+        <w:pStyle w:val="ListParagraph"/>
+        <w:numPr>
+          <w:ilvl w:val="0"/>
+          <w:numId w:val="1"/>
+        </w:numPr>
+        <w:spacing w:line="276" w:lineRule="auto"/>
+      </w:pPr>
+      <w:r>
+        <w:t xml:space="preserve">Will this project have any deliverables </w:t>
+      </w:r>
+      <w:r>
+        <w:t>any other time than the 3 iterations?</w:t>
+      </w:r>
     </w:p>
     <w:sectPr>
       <w:pgSz w:w="12240" w:h="15840"/>

</xml_diff>